<commit_message>
Update the problem number
</commit_message>
<xml_diff>
--- a/Exercises/ILP/CS4504_ILP_exercise.docx
+++ b/Exercises/ILP/CS4504_ILP_exercise.docx
@@ -42,13 +42,7 @@
             <w:rPr>
               <w:rFonts w:ascii="Arial Unicode MS" w:eastAsia="Arial Unicode MS" w:hAnsi="Arial Unicode MS" w:cs="Arial Unicode MS"/>
             </w:rPr>
-            <w:t>Exercises</w:t>
-          </w:r>
-          <w:r>
-            <w:rPr>
-              <w:rFonts w:ascii="Arial Unicode MS" w:eastAsia="Arial Unicode MS" w:hAnsi="Arial Unicode MS" w:cs="Arial Unicode MS"/>
-            </w:rPr>
-            <w:t>→</w:t>
+            <w:t>Exercises→</w:t>
           </w:r>
           <w:r>
             <w:rPr>
@@ -290,7 +284,16 @@
           <w:sz w:val="24"/>
           <w:szCs w:val="24"/>
         </w:rPr>
-        <w:t>Problem:  Evaluating the performance of branch predictors available in GEM5</w:t>
+        <w:t>I.1</w:t>
+      </w:r>
+      <w:r>
+        <w:rPr>
+          <w:rFonts w:ascii="Times New Roman" w:eastAsia="Times New Roman" w:hAnsi="Times New Roman" w:cs="Times New Roman"/>
+          <w:b/>
+          <w:sz w:val="24"/>
+          <w:szCs w:val="24"/>
+        </w:rPr>
+        <w:t>:  Evaluating the performance of branch predictors available in GEM5</w:t>
       </w:r>
     </w:p>
     <w:p>
@@ -600,16 +603,7 @@
           <w:sz w:val="24"/>
           <w:szCs w:val="24"/>
         </w:rPr>
-        <w:t xml:space="preserve">can be set to one of the following </w:t>
-      </w:r>
-      <w:proofErr w:type="gramStart"/>
-      <w:r>
-        <w:rPr>
-          <w:rFonts w:ascii="Times New Roman" w:eastAsia="Times New Roman" w:hAnsi="Times New Roman" w:cs="Times New Roman"/>
-          <w:sz w:val="24"/>
-          <w:szCs w:val="24"/>
-        </w:rPr>
-        <w:t>–</w:t>
+        <w:t>can be set to one of the following –</w:t>
       </w:r>
       <w:r>
         <w:rPr>
@@ -617,16 +611,7 @@
           <w:sz w:val="20"/>
           <w:szCs w:val="20"/>
         </w:rPr>
-        <w:t>(</w:t>
-      </w:r>
-      <w:proofErr w:type="gramEnd"/>
-      <w:r>
-        <w:rPr>
-          <w:rFonts w:ascii="Courier New" w:eastAsia="Courier New" w:hAnsi="Courier New" w:cs="Courier New"/>
-          <w:sz w:val="20"/>
-          <w:szCs w:val="20"/>
-        </w:rPr>
-        <w:t>LocalBP, TournamentBP, TAGE)</w:t>
+        <w:t>(LocalBP, TournamentBP, TAGE)</w:t>
       </w:r>
     </w:p>
     <w:p>
@@ -809,7 +794,6 @@
           <w:szCs w:val="24"/>
         </w:rPr>
       </w:pPr>
-      <w:proofErr w:type="gramStart"/>
       <w:r>
         <w:rPr>
           <w:rFonts w:ascii="Courier New" w:eastAsia="Courier New" w:hAnsi="Courier New" w:cs="Courier New"/>
@@ -817,17 +801,7 @@
           <w:sz w:val="24"/>
           <w:szCs w:val="24"/>
         </w:rPr>
-        <w:t>system.cpu.branchPred.condPredicted</w:t>
-      </w:r>
-      <w:proofErr w:type="gramEnd"/>
-      <w:r>
-        <w:rPr>
-          <w:rFonts w:ascii="Courier New" w:eastAsia="Courier New" w:hAnsi="Courier New" w:cs="Courier New"/>
-          <w:color w:val="000000"/>
-          <w:sz w:val="24"/>
-          <w:szCs w:val="24"/>
-        </w:rPr>
-        <w:t xml:space="preserve">            </w:t>
+        <w:t xml:space="preserve">system.cpu.branchPred.condPredicted            </w:t>
       </w:r>
     </w:p>
     <w:p>
@@ -851,7 +825,6 @@
           <w:szCs w:val="24"/>
         </w:rPr>
       </w:pPr>
-      <w:proofErr w:type="gramStart"/>
       <w:r>
         <w:rPr>
           <w:rFonts w:ascii="Courier New" w:eastAsia="Courier New" w:hAnsi="Courier New" w:cs="Courier New"/>
@@ -859,17 +832,7 @@
           <w:sz w:val="24"/>
           <w:szCs w:val="24"/>
         </w:rPr>
-        <w:t>system.cpu.branchPred.condIncorrect</w:t>
-      </w:r>
-      <w:proofErr w:type="gramEnd"/>
-      <w:r>
-        <w:rPr>
-          <w:rFonts w:ascii="Courier New" w:eastAsia="Courier New" w:hAnsi="Courier New" w:cs="Courier New"/>
-          <w:color w:val="000000"/>
-          <w:sz w:val="24"/>
-          <w:szCs w:val="24"/>
-        </w:rPr>
-        <w:t xml:space="preserve">  </w:t>
+        <w:t xml:space="preserve">system.cpu.branchPred.condIncorrect  </w:t>
       </w:r>
     </w:p>
     <w:p>
@@ -921,23 +884,13 @@
         </w:rPr>
         <w:t xml:space="preserve">Is there a predictor which consistently performs better than others in terms of </w:t>
       </w:r>
-      <w:proofErr w:type="gramStart"/>
       <w:r>
         <w:rPr>
           <w:rFonts w:ascii="Courier New" w:eastAsia="Courier New" w:hAnsi="Courier New" w:cs="Courier New"/>
           <w:sz w:val="24"/>
           <w:szCs w:val="24"/>
         </w:rPr>
-        <w:t>system.cpu.branchPred.condIncorrect</w:t>
-      </w:r>
-      <w:proofErr w:type="gramEnd"/>
-      <w:r>
-        <w:rPr>
-          <w:rFonts w:ascii="Courier New" w:eastAsia="Courier New" w:hAnsi="Courier New" w:cs="Courier New"/>
-          <w:sz w:val="24"/>
-          <w:szCs w:val="24"/>
-        </w:rPr>
-        <w:t xml:space="preserve"> </w:t>
+        <w:t xml:space="preserve">system.cpu.branchPred.condIncorrect </w:t>
       </w:r>
       <w:r>
         <w:rPr>

</xml_diff>